<commit_message>
2019-06-23 1.add mindmanager  2. spark document
</commit_message>
<xml_diff>
--- a/18_大数据文档之Ambari/大数据技术之Ambari.docx
+++ b/18_大数据文档之Ambari/大数据技术之Ambari.docx
@@ -876,7 +876,15 @@
         <w:rPr>
           <w:szCs w:val="21"/>
         </w:rPr>
-        <w:t xml:space="preserve">[root@hadoop102 </w:t>
+        <w:t>[root</w:t>
+      </w:r>
+      <w:bookmarkStart w:id="0" w:name="_GoBack"/>
+      <w:bookmarkEnd w:id="0"/>
+      <w:r>
+        <w:rPr>
+          <w:szCs w:val="21"/>
+        </w:rPr>
+        <w:t xml:space="preserve">@hadoop102 </w:t>
       </w:r>
       <w:proofErr w:type="gramStart"/>
       <w:r>
@@ -4578,7 +4586,7 @@
       <w:pPr>
         <w:pStyle w:val="ab"/>
       </w:pPr>
-      <w:bookmarkStart w:id="0" w:name="_Hlk8679527"/>
+      <w:bookmarkStart w:id="1" w:name="_Hlk8679527"/>
       <w:r>
         <w:rPr>
           <w:rFonts w:hint="eastAsia"/>
@@ -4603,7 +4611,7 @@
         <w:t>，配置为本地源</w:t>
       </w:r>
     </w:p>
-    <w:bookmarkEnd w:id="0"/>
+    <w:bookmarkEnd w:id="1"/>
     <w:p>
       <w:pPr>
         <w:pStyle w:val="a3"/>
@@ -7687,11 +7695,11 @@
       <w:r>
         <w:t>-server/resources/</w:t>
       </w:r>
-      <w:bookmarkStart w:id="1" w:name="_Hlk8313063"/>
+      <w:bookmarkStart w:id="2" w:name="_Hlk8313063"/>
       <w:r>
         <w:t>mysql-jdbc-driver.jar</w:t>
       </w:r>
-      <w:bookmarkEnd w:id="1"/>
+      <w:bookmarkEnd w:id="2"/>
     </w:p>
     <w:p>
       <w:pPr>
@@ -10023,12 +10031,7 @@
     <w:p>
       <w:pPr>
         <w:pStyle w:val="a9"/>
-        <w:rPr>
-          <w:rFonts w:hint="eastAsia"/>
-        </w:rPr>
-      </w:pPr>
-      <w:bookmarkStart w:id="2" w:name="_GoBack"/>
-      <w:bookmarkEnd w:id="2"/>
+      </w:pPr>
       <w:r>
         <w:rPr>
           <w:noProof/>
@@ -11539,7 +11542,6 @@
       </w:r>
     </w:p>
     <w:sectPr>
-      <w:footerReference w:type="default" r:id="rId45"/>
       <w:pgSz w:w="11906" w:h="16838"/>
       <w:pgMar w:top="1440" w:right="1800" w:bottom="1440" w:left="1800" w:header="851" w:footer="992" w:gutter="0"/>
       <w:cols w:space="425"/>
@@ -11566,124 +11568,6 @@
     </w:p>
   </w:endnote>
 </w:endnotes>
-</file>
-
-<file path=word/footer1.xml><?xml version="1.0" encoding="utf-8"?>
-<w:ftr xmlns:wpc="http://schemas.microsoft.com/office/word/2010/wordprocessingCanvas" xmlns:cx="http://schemas.microsoft.com/office/drawing/2014/chartex" xmlns:cx1="http://schemas.microsoft.com/office/drawing/2015/9/8/chartex" xmlns:cx2="http://schemas.microsoft.com/office/drawing/2015/10/21/chartex" xmlns:cx3="http://schemas.microsoft.com/office/drawing/2016/5/9/chartex" xmlns:cx4="http://schemas.microsoft.com/office/drawing/2016/5/10/chartex" xmlns:cx5="http://schemas.microsoft.com/office/drawing/2016/5/11/chartex" xmlns:cx6="http://schemas.microsoft.com/office/drawing/2016/5/12/chartex" xmlns:cx7="http://schemas.microsoft.com/office/drawing/2016/5/13/chartex" xmlns:cx8="http://schemas.microsoft.com/office/drawing/2016/5/14/chartex" xmlns:mc="http://schemas.openxmlformats.org/markup-compatibility/2006" xmlns:aink="http://schemas.microsoft.com/office/drawing/2016/ink" xmlns:am3d="http://schemas.microsoft.com/office/drawing/2017/model3d" xmlns:o="urn:schemas-microsoft-com:office:office" xmlns:r="http://schemas.openxmlformats.org/officeDocument/2006/relationships" xmlns:m="http://schemas.openxmlformats.org/officeDocument/2006/math" xmlns:v="urn:schemas-microsoft-com:vml" xmlns:wp14="http://schemas.microsoft.com/office/word/2010/wordprocessingDrawing" xmlns:wp="http://schemas.openxmlformats.org/drawingml/2006/wordprocessingDrawing" xmlns:w10="urn:schemas-microsoft-com:office:word" xmlns:w="http://schemas.openxmlformats.org/wordprocessingml/2006/main" xmlns:w14="http://schemas.microsoft.com/office/word/2010/wordml" xmlns:w15="http://schemas.microsoft.com/office/word/2012/wordml" xmlns:w16cid="http://schemas.microsoft.com/office/word/2016/wordml/cid" xmlns:w16se="http://schemas.microsoft.com/office/word/2015/wordml/symex" xmlns:wpg="http://schemas.microsoft.com/office/word/2010/wordprocessingGroup" xmlns:wpi="http://schemas.microsoft.com/office/word/2010/wordprocessingInk" xmlns:wne="http://schemas.microsoft.com/office/word/2006/wordml" xmlns:wps="http://schemas.microsoft.com/office/word/2010/wordprocessingShape" mc:Ignorable="w14 w15 w16se w16cid wp14">
-  <w:p>
-    <w:pPr>
-      <w:pStyle w:val="af2"/>
-    </w:pPr>
-    <w:r>
-      <w:rPr>
-        <w:rFonts w:ascii="Verdana" w:hAnsi="Verdana" w:hint="eastAsia"/>
-        <w:color w:val="00B050"/>
-        <w:sz w:val="21"/>
-        <w:szCs w:val="21"/>
-      </w:rPr>
-      <w:t>更多</w:t>
-    </w:r>
-    <w:r>
-      <w:rPr>
-        <w:rFonts w:ascii="Verdana" w:hAnsi="Verdana"/>
-        <w:color w:val="00B050"/>
-        <w:sz w:val="21"/>
-        <w:szCs w:val="21"/>
-      </w:rPr>
-      <w:t>Java</w:t>
-    </w:r>
-    <w:r>
-      <w:rPr>
-        <w:rFonts w:ascii="Verdana" w:hAnsi="Verdana" w:hint="eastAsia"/>
-        <w:color w:val="00B050"/>
-        <w:sz w:val="21"/>
-        <w:szCs w:val="21"/>
-      </w:rPr>
-      <w:t xml:space="preserve"> </w:t>
-    </w:r>
-    <w:r>
-      <w:rPr>
-        <w:rFonts w:ascii="Verdana" w:hAnsi="Verdana"/>
-        <w:color w:val="00B050"/>
-        <w:sz w:val="21"/>
-        <w:szCs w:val="21"/>
-      </w:rPr>
-      <w:t>–</w:t>
-    </w:r>
-    <w:r>
-      <w:rPr>
-        <w:rFonts w:ascii="Verdana" w:hAnsi="Verdana" w:hint="eastAsia"/>
-        <w:color w:val="00B050"/>
-        <w:sz w:val="21"/>
-        <w:szCs w:val="21"/>
-      </w:rPr>
-      <w:t>大数据</w:t>
-    </w:r>
-    <w:r>
-      <w:rPr>
-        <w:rFonts w:ascii="Verdana" w:hAnsi="Verdana" w:hint="eastAsia"/>
-        <w:color w:val="00B050"/>
-        <w:sz w:val="21"/>
-        <w:szCs w:val="21"/>
-      </w:rPr>
-      <w:t xml:space="preserve"> </w:t>
-    </w:r>
-    <w:r>
-      <w:rPr>
-        <w:rFonts w:ascii="Verdana" w:hAnsi="Verdana"/>
-        <w:color w:val="00B050"/>
-        <w:sz w:val="21"/>
-        <w:szCs w:val="21"/>
-      </w:rPr>
-      <w:t>–</w:t>
-    </w:r>
-    <w:r>
-      <w:rPr>
-        <w:rFonts w:ascii="Verdana" w:hAnsi="Verdana" w:hint="eastAsia"/>
-        <w:color w:val="00B050"/>
-        <w:sz w:val="21"/>
-        <w:szCs w:val="21"/>
-      </w:rPr>
-      <w:t>前端</w:t>
-    </w:r>
-    <w:r>
-      <w:rPr>
-        <w:rFonts w:ascii="Verdana" w:hAnsi="Verdana" w:hint="eastAsia"/>
-        <w:color w:val="00B050"/>
-        <w:sz w:val="21"/>
-        <w:szCs w:val="21"/>
-      </w:rPr>
-      <w:t xml:space="preserve"> </w:t>
-    </w:r>
-    <w:r>
-      <w:rPr>
-        <w:rFonts w:ascii="Verdana" w:hAnsi="Verdana"/>
-        <w:color w:val="00B050"/>
-        <w:sz w:val="21"/>
-        <w:szCs w:val="21"/>
-      </w:rPr>
-      <w:t>–</w:t>
-    </w:r>
-    <w:r>
-      <w:rPr>
-        <w:rFonts w:ascii="Verdana" w:hAnsi="Verdana" w:hint="eastAsia"/>
-        <w:color w:val="00B050"/>
-        <w:sz w:val="21"/>
-        <w:szCs w:val="21"/>
-      </w:rPr>
-      <w:t>python</w:t>
-    </w:r>
-    <w:r>
-      <w:rPr>
-        <w:rFonts w:ascii="Verdana" w:hAnsi="Verdana" w:hint="eastAsia"/>
-        <w:color w:val="00B050"/>
-        <w:sz w:val="21"/>
-        <w:szCs w:val="21"/>
-      </w:rPr>
-      <w:t>人工智能资料下载，可百度访问：尚硅谷官网</w:t>
-    </w:r>
-  </w:p>
-</w:ftr>
 </file>
 
 <file path=word/footnotes.xml><?xml version="1.0" encoding="utf-8"?>
@@ -13345,7 +13229,7 @@
 </file>
 
 <file path=customXml/itemProps1.xml><?xml version="1.0" encoding="utf-8"?>
-<ds:datastoreItem xmlns:ds="http://schemas.openxmlformats.org/officeDocument/2006/customXml" ds:itemID="{AED23D14-5544-490D-A490-35B9B0B3554F}">
+<ds:datastoreItem xmlns:ds="http://schemas.openxmlformats.org/officeDocument/2006/customXml" ds:itemID="{B4899637-E840-4D58-A9E3-9F48120AB9AF}">
   <ds:schemaRefs>
     <ds:schemaRef ds:uri="http://schemas.openxmlformats.org/officeDocument/2006/bibliography"/>
   </ds:schemaRefs>

</xml_diff>